<commit_message>
docker compose file created
</commit_message>
<xml_diff>
--- a/class-notes/Docker/Docker-file.docx
+++ b/class-notes/Docker/Docker-file.docx
@@ -685,7 +685,14 @@
     </w:p>
     <w:p>
       <w:pPr>
-        <w:pStyle w:val="ListParagraph"/>
+        <w:rPr>
+          <w:sz w:val="24"/>
+          <w:szCs w:val="24"/>
+        </w:rPr>
+      </w:pPr>
+    </w:p>
+    <w:p>
+      <w:pPr>
         <w:rPr>
           <w:sz w:val="24"/>
           <w:szCs w:val="24"/>
@@ -699,21 +706,379 @@
           <w:ilvl w:val="0"/>
           <w:numId w:val="4"/>
         </w:numPr>
-        <w:ind w:hanging="360"/>
-        <w:rPr>
-          <w:sz w:val="24"/>
-          <w:szCs w:val="24"/>
-        </w:rPr>
-      </w:pPr>
+        <w:ind w:left="360" w:hanging="180"/>
+        <w:rPr>
+          <w:b/>
+          <w:bCs/>
+          <w:sz w:val="24"/>
+          <w:szCs w:val="24"/>
+        </w:rPr>
+      </w:pPr>
+      <w:r>
+        <w:rPr>
+          <w:b/>
+          <w:bCs/>
+          <w:color w:val="FF0000"/>
+          <w:sz w:val="24"/>
+          <w:szCs w:val="24"/>
+        </w:rPr>
+        <w:lastRenderedPageBreak/>
+        <w:t>ARG COMMAND:</w:t>
+      </w:r>
+      <w:r>
+        <w:rPr>
+          <w:b/>
+          <w:bCs/>
+          <w:color w:val="FF0000"/>
+          <w:sz w:val="24"/>
+          <w:szCs w:val="24"/>
+        </w:rPr>
+        <w:t xml:space="preserve"> </w:t>
+      </w:r>
+      <w:r>
+        <w:rPr>
+          <w:sz w:val="24"/>
+          <w:szCs w:val="24"/>
+        </w:rPr>
+        <w:t>We can use ARG for change version or any parameter on Docker File</w:t>
+      </w:r>
     </w:p>
     <w:p>
       <w:pPr>
         <w:pStyle w:val="ListParagraph"/>
-        <w:rPr>
-          <w:sz w:val="24"/>
-          <w:szCs w:val="24"/>
-        </w:rPr>
-      </w:pPr>
+        <w:ind w:left="450"/>
+        <w:rPr>
+          <w:b/>
+          <w:bCs/>
+          <w:sz w:val="24"/>
+          <w:szCs w:val="24"/>
+        </w:rPr>
+      </w:pPr>
+    </w:p>
+    <w:p>
+      <w:pPr>
+        <w:pStyle w:val="ListParagraph"/>
+        <w:ind w:left="450"/>
+        <w:rPr>
+          <w:sz w:val="24"/>
+          <w:szCs w:val="24"/>
+        </w:rPr>
+      </w:pPr>
+      <w:r>
+        <w:rPr>
+          <w:sz w:val="24"/>
+          <w:szCs w:val="24"/>
+        </w:rPr>
+        <w:t>FROM ubuntu:latest</w:t>
+      </w:r>
+    </w:p>
+    <w:p>
+      <w:pPr>
+        <w:pStyle w:val="ListParagraph"/>
+        <w:ind w:left="450"/>
+        <w:rPr>
+          <w:sz w:val="24"/>
+          <w:szCs w:val="24"/>
+        </w:rPr>
+      </w:pPr>
+      <w:r>
+        <w:rPr>
+          <w:sz w:val="24"/>
+          <w:szCs w:val="24"/>
+        </w:rPr>
+        <w:t>WORKDIR /gecici</w:t>
+      </w:r>
+    </w:p>
+    <w:p>
+      <w:pPr>
+        <w:pStyle w:val="ListParagraph"/>
+        <w:ind w:left="450"/>
+        <w:rPr>
+          <w:sz w:val="24"/>
+          <w:szCs w:val="24"/>
+        </w:rPr>
+      </w:pPr>
+      <w:r>
+        <w:rPr>
+          <w:sz w:val="24"/>
+          <w:szCs w:val="24"/>
+        </w:rPr>
+        <w:t>ADD https://www.python.org/ftp/python/3.7.6/Python-3.7.6.tgz .</w:t>
+      </w:r>
+    </w:p>
+    <w:p>
+      <w:pPr>
+        <w:pStyle w:val="ListParagraph"/>
+        <w:ind w:left="450"/>
+        <w:rPr>
+          <w:sz w:val="24"/>
+          <w:szCs w:val="24"/>
+        </w:rPr>
+      </w:pPr>
+      <w:r>
+        <w:rPr>
+          <w:sz w:val="24"/>
+          <w:szCs w:val="24"/>
+        </w:rPr>
+        <w:t>CMD ls -al</w:t>
+      </w:r>
+    </w:p>
+    <w:p>
+      <w:pPr>
+        <w:pStyle w:val="ListParagraph"/>
+        <w:ind w:left="450"/>
+        <w:rPr>
+          <w:sz w:val="24"/>
+          <w:szCs w:val="24"/>
+        </w:rPr>
+      </w:pPr>
+    </w:p>
+    <w:p>
+      <w:pPr>
+        <w:pStyle w:val="ListParagraph"/>
+        <w:ind w:left="450"/>
+        <w:rPr>
+          <w:sz w:val="24"/>
+          <w:szCs w:val="24"/>
+        </w:rPr>
+      </w:pPr>
+      <w:r>
+        <w:rPr>
+          <w:sz w:val="24"/>
+          <w:szCs w:val="24"/>
+        </w:rPr>
+        <w:t>FROM ubuntu:latest</w:t>
+      </w:r>
+    </w:p>
+    <w:p>
+      <w:pPr>
+        <w:pStyle w:val="ListParagraph"/>
+        <w:ind w:left="450"/>
+        <w:rPr>
+          <w:sz w:val="24"/>
+          <w:szCs w:val="24"/>
+        </w:rPr>
+      </w:pPr>
+      <w:r>
+        <w:rPr>
+          <w:sz w:val="24"/>
+          <w:szCs w:val="24"/>
+        </w:rPr>
+        <w:t>WORKDIR /gecici</w:t>
+      </w:r>
+    </w:p>
+    <w:p>
+      <w:pPr>
+        <w:pStyle w:val="ListParagraph"/>
+        <w:ind w:left="450"/>
+        <w:rPr>
+          <w:sz w:val="24"/>
+          <w:szCs w:val="24"/>
+        </w:rPr>
+      </w:pPr>
+      <w:r>
+        <w:rPr>
+          <w:sz w:val="24"/>
+          <w:szCs w:val="24"/>
+        </w:rPr>
+        <w:t>ARG VERSION</w:t>
+      </w:r>
+    </w:p>
+    <w:p>
+      <w:pPr>
+        <w:pStyle w:val="ListParagraph"/>
+        <w:ind w:left="450"/>
+        <w:rPr>
+          <w:sz w:val="24"/>
+          <w:szCs w:val="24"/>
+        </w:rPr>
+      </w:pPr>
+      <w:r>
+        <w:rPr>
+          <w:sz w:val="24"/>
+          <w:szCs w:val="24"/>
+        </w:rPr>
+        <w:t>ADD https://www.python.org/ftp/python/</w:t>
+      </w:r>
+      <w:r>
+        <w:rPr>
+          <w:sz w:val="24"/>
+          <w:szCs w:val="24"/>
+        </w:rPr>
+        <w:t>${VERSION}</w:t>
+      </w:r>
+      <w:r>
+        <w:rPr>
+          <w:sz w:val="24"/>
+          <w:szCs w:val="24"/>
+        </w:rPr>
+        <w:t>/Python-</w:t>
+      </w:r>
+      <w:r>
+        <w:rPr>
+          <w:sz w:val="24"/>
+          <w:szCs w:val="24"/>
+        </w:rPr>
+        <w:t>${VERSION}</w:t>
+      </w:r>
+      <w:r>
+        <w:rPr>
+          <w:sz w:val="24"/>
+          <w:szCs w:val="24"/>
+        </w:rPr>
+        <w:t>.tgz .</w:t>
+      </w:r>
+    </w:p>
+    <w:p>
+      <w:pPr>
+        <w:pStyle w:val="ListParagraph"/>
+        <w:ind w:left="450"/>
+        <w:rPr>
+          <w:sz w:val="24"/>
+          <w:szCs w:val="24"/>
+        </w:rPr>
+      </w:pPr>
+      <w:r>
+        <w:rPr>
+          <w:sz w:val="24"/>
+          <w:szCs w:val="24"/>
+        </w:rPr>
+        <w:t>CMD ls -al</w:t>
+      </w:r>
+    </w:p>
+    <w:p>
+      <w:pPr>
+        <w:rPr>
+          <w:i/>
+          <w:iCs/>
+          <w:color w:val="FF0000"/>
+          <w:sz w:val="24"/>
+          <w:szCs w:val="24"/>
+        </w:rPr>
+      </w:pPr>
+      <w:r>
+        <w:rPr>
+          <w:sz w:val="24"/>
+          <w:szCs w:val="24"/>
+        </w:rPr>
+        <w:t xml:space="preserve">        </w:t>
+      </w:r>
+      <w:r>
+        <w:rPr>
+          <w:i/>
+          <w:iCs/>
+          <w:color w:val="FF0000"/>
+          <w:sz w:val="24"/>
+          <w:szCs w:val="24"/>
+        </w:rPr>
+        <w:t>docker build -t x2 –build-arg VERSION=3.8.1 .</w:t>
+      </w:r>
+    </w:p>
+    <w:p>
+      <w:pPr>
+        <w:rPr>
+          <w:i/>
+          <w:iCs/>
+          <w:sz w:val="24"/>
+          <w:szCs w:val="24"/>
+        </w:rPr>
+      </w:pPr>
+      <w:r>
+        <w:rPr>
+          <w:i/>
+          <w:iCs/>
+          <w:color w:val="FF0000"/>
+          <w:sz w:val="24"/>
+          <w:szCs w:val="24"/>
+        </w:rPr>
+        <w:t xml:space="preserve">Note: </w:t>
+      </w:r>
+      <w:r>
+        <w:rPr>
+          <w:i/>
+          <w:iCs/>
+          <w:sz w:val="24"/>
+          <w:szCs w:val="24"/>
+        </w:rPr>
+        <w:t>ARG komutu sadece docker file de belirtip image icin gecerlidir, sistemde degisiklik icin ENV komutu kullanilir.</w:t>
+      </w:r>
+    </w:p>
+    <w:p>
+      <w:pPr>
+        <w:rPr>
+          <w:i/>
+          <w:iCs/>
+          <w:sz w:val="24"/>
+          <w:szCs w:val="24"/>
+        </w:rPr>
+      </w:pPr>
+      <w:r>
+        <w:rPr>
+          <w:i/>
+          <w:iCs/>
+          <w:sz w:val="24"/>
+          <w:szCs w:val="24"/>
+        </w:rPr>
+        <w:t>ARG ile tek bir docker file ile birden cok versiyonlu image’ler olusturulabilir.</w:t>
+      </w:r>
+    </w:p>
+    <w:p>
+      <w:pPr>
+        <w:rPr>
+          <w:i/>
+          <w:iCs/>
+          <w:sz w:val="24"/>
+          <w:szCs w:val="24"/>
+        </w:rPr>
+      </w:pPr>
+    </w:p>
+    <w:p>
+      <w:pPr>
+        <w:pStyle w:val="ListParagraph"/>
+        <w:numPr>
+          <w:ilvl w:val="0"/>
+          <w:numId w:val="4"/>
+        </w:numPr>
+        <w:ind w:left="270" w:hanging="270"/>
+        <w:rPr>
+          <w:i/>
+          <w:iCs/>
+          <w:sz w:val="24"/>
+          <w:szCs w:val="24"/>
+        </w:rPr>
+      </w:pPr>
+      <w:r>
+        <w:rPr>
+          <w:i/>
+          <w:iCs/>
+          <w:sz w:val="24"/>
+          <w:szCs w:val="24"/>
+        </w:rPr>
+        <w:t>docker commit ile image olustururken, docker file da yazmadigimiz komut girebiliyoruz, farkli bir yontem az tercih ediliyor</w:t>
+      </w:r>
+    </w:p>
+    <w:p>
+      <w:pPr>
+        <w:pStyle w:val="ListParagraph"/>
+        <w:ind w:left="270"/>
+        <w:rPr>
+          <w:i/>
+          <w:iCs/>
+          <w:color w:val="FF0000"/>
+          <w:sz w:val="24"/>
+          <w:szCs w:val="24"/>
+        </w:rPr>
+      </w:pPr>
+      <w:r>
+        <w:rPr>
+          <w:i/>
+          <w:iCs/>
+          <w:color w:val="FF0000"/>
+          <w:sz w:val="24"/>
+          <w:szCs w:val="24"/>
+        </w:rPr>
+        <w:t>docker commit -c ‘CMD [“java”, “uygulama”]’ cont1 yasin/cont1:second</w:t>
+      </w:r>
     </w:p>
     <w:p>
       <w:pPr>
@@ -1108,7 +1473,7 @@
   <w:abstractNum w:abstractNumId="3" w15:restartNumberingAfterBreak="0">
     <w:nsid w:val="461C52E1"/>
     <w:multiLevelType w:val="hybridMultilevel"/>
-    <w:tmpl w:val="6834F4A4"/>
+    <w:tmpl w:val="5A4C8D1C"/>
     <w:lvl w:ilvl="0" w:tplc="08090001">
       <w:start w:val="1"/>
       <w:numFmt w:val="bullet"/>
@@ -1750,6 +2115,7 @@
   <w:style w:type="character" w:default="1" w:styleId="DefaultParagraphFont">
     <w:name w:val="Default Paragraph Font"/>
     <w:uiPriority w:val="1"/>
+    <w:semiHidden/>
     <w:unhideWhenUsed/>
   </w:style>
   <w:style w:type="table" w:default="1" w:styleId="TableNormal">

</xml_diff>